<commit_message>
updated the project document
</commit_message>
<xml_diff>
--- a/ProjectProposal.docx
+++ b/ProjectProposal.docx
@@ -1,6 +1,6 @@
 
 <file path=word/document.xml><?xml version="1.0" encoding="utf-8"?>
-<w:document xmlns:wpc="http://schemas.microsoft.com/office/word/2010/wordprocessingCanvas" xmlns:cx="http://schemas.microsoft.com/office/drawing/2014/chartex" xmlns:cx1="http://schemas.microsoft.com/office/drawing/2015/9/8/chartex" xmlns:cx2="http://schemas.microsoft.com/office/drawing/2015/10/21/chartex" xmlns:cx3="http://schemas.microsoft.com/office/drawing/2016/5/9/chartex" xmlns:cx4="http://schemas.microsoft.com/office/drawing/2016/5/10/chartex" xmlns:cx5="http://schemas.microsoft.com/office/drawing/2016/5/11/chartex" xmlns:cx6="http://schemas.microsoft.com/office/drawing/2016/5/12/chartex" xmlns:cx7="http://schemas.microsoft.com/office/drawing/2016/5/13/chartex" xmlns:cx8="http://schemas.microsoft.com/office/drawing/2016/5/14/chartex" xmlns:mc="http://schemas.openxmlformats.org/markup-compatibility/2006" xmlns:aink="http://schemas.microsoft.com/office/drawing/2016/ink" xmlns:am3d="http://schemas.microsoft.com/office/drawing/2017/model3d" xmlns:o="urn:schemas-microsoft-com:office:office" xmlns:r="http://schemas.openxmlformats.org/officeDocument/2006/relationships" xmlns:m="http://schemas.openxmlformats.org/officeDocument/2006/math" xmlns:v="urn:schemas-microsoft-com:vml" xmlns:wp14="http://schemas.microsoft.com/office/word/2010/wordprocessingDrawing" xmlns:wp="http://schemas.openxmlformats.org/drawingml/2006/wordprocessingDrawing" xmlns:w10="urn:schemas-microsoft-com:office:word" xmlns:w="http://schemas.openxmlformats.org/wordprocessingml/2006/main" xmlns:w14="http://schemas.microsoft.com/office/word/2010/wordml" xmlns:w15="http://schemas.microsoft.com/office/word/2012/wordml" xmlns:w16cid="http://schemas.microsoft.com/office/word/2016/wordml/cid" xmlns:w16se="http://schemas.microsoft.com/office/word/2015/wordml/symex" xmlns:wpg="http://schemas.microsoft.com/office/word/2010/wordprocessingGroup" xmlns:wpi="http://schemas.microsoft.com/office/word/2010/wordprocessingInk" xmlns:wne="http://schemas.microsoft.com/office/word/2006/wordml" xmlns:wps="http://schemas.microsoft.com/office/word/2010/wordprocessingShape" mc:Ignorable="w14 w15 w16se w16cid wp14">
+<w:document xmlns:wpc="http://schemas.microsoft.com/office/word/2010/wordprocessingCanvas" xmlns:cx="http://schemas.microsoft.com/office/drawing/2014/chartex" xmlns:cx1="http://schemas.microsoft.com/office/drawing/2015/9/8/chartex" xmlns:cx2="http://schemas.microsoft.com/office/drawing/2015/10/21/chartex" xmlns:cx3="http://schemas.microsoft.com/office/drawing/2016/5/9/chartex" xmlns:cx4="http://schemas.microsoft.com/office/drawing/2016/5/10/chartex" xmlns:cx5="http://schemas.microsoft.com/office/drawing/2016/5/11/chartex" xmlns:cx6="http://schemas.microsoft.com/office/drawing/2016/5/12/chartex" xmlns:cx7="http://schemas.microsoft.com/office/drawing/2016/5/13/chartex" xmlns:cx8="http://schemas.microsoft.com/office/drawing/2016/5/14/chartex" xmlns:mc="http://schemas.openxmlformats.org/markup-compatibility/2006" xmlns:aink="http://schemas.microsoft.com/office/drawing/2016/ink" xmlns:am3d="http://schemas.microsoft.com/office/drawing/2017/model3d" xmlns:o="urn:schemas-microsoft-com:office:office" xmlns:oel="http://schemas.microsoft.com/office/2019/extlst" xmlns:r="http://schemas.openxmlformats.org/officeDocument/2006/relationships" xmlns:m="http://schemas.openxmlformats.org/officeDocument/2006/math" xmlns:v="urn:schemas-microsoft-com:vml" xmlns:wp14="http://schemas.microsoft.com/office/word/2010/wordprocessingDrawing" xmlns:wp="http://schemas.openxmlformats.org/drawingml/2006/wordprocessingDrawing" xmlns:w10="urn:schemas-microsoft-com:office:word" xmlns:w="http://schemas.openxmlformats.org/wordprocessingml/2006/main" xmlns:w14="http://schemas.microsoft.com/office/word/2010/wordml" xmlns:w15="http://schemas.microsoft.com/office/word/2012/wordml" xmlns:w16cex="http://schemas.microsoft.com/office/word/2018/wordml/cex" xmlns:w16cid="http://schemas.microsoft.com/office/word/2016/wordml/cid" xmlns:w16="http://schemas.microsoft.com/office/word/2018/wordml" xmlns:w16du="http://schemas.microsoft.com/office/word/2023/wordml/word16du" xmlns:w16sdtdh="http://schemas.microsoft.com/office/word/2020/wordml/sdtdatahash" xmlns:w16se="http://schemas.microsoft.com/office/word/2015/wordml/symex" xmlns:wpg="http://schemas.microsoft.com/office/word/2010/wordprocessingGroup" xmlns:wpi="http://schemas.microsoft.com/office/word/2010/wordprocessingInk" xmlns:wne="http://schemas.microsoft.com/office/word/2006/wordml" xmlns:wps="http://schemas.microsoft.com/office/word/2010/wordprocessingShape" mc:Ignorable="w14 w15 w16se w16cid w16 w16cex w16sdtdh w16du wp14">
   <w:body>
     <w:p>
       <w:pPr>
@@ -686,7 +686,7 @@
           <w:sz w:val="24"/>
           <w:szCs w:val="24"/>
         </w:rPr>
-        <w:t>Node.js</w:t>
+        <w:t>Django</w:t>
       </w:r>
       <w:r>
         <w:rPr>
@@ -789,7 +789,23 @@
           <w:sz w:val="24"/>
           <w:szCs w:val="24"/>
         </w:rPr>
-        <w:t>Initializes a PostgreSQL database and verifies its connection.</w:t>
+        <w:t xml:space="preserve">Initializes a </w:t>
+      </w:r>
+      <w:r>
+        <w:rPr>
+          <w:rFonts w:asciiTheme="majorBidi" w:hAnsiTheme="majorBidi" w:cstheme="majorBidi"/>
+          <w:sz w:val="24"/>
+          <w:szCs w:val="24"/>
+        </w:rPr>
+        <w:t>SQL lite</w:t>
+      </w:r>
+      <w:r>
+        <w:rPr>
+          <w:rFonts w:asciiTheme="majorBidi" w:hAnsiTheme="majorBidi" w:cstheme="majorBidi"/>
+          <w:sz w:val="24"/>
+          <w:szCs w:val="24"/>
+        </w:rPr>
+        <w:t xml:space="preserve"> database and verifies its connection.</w:t>
       </w:r>
     </w:p>
     <w:p>
@@ -947,8 +963,6 @@
         </w:rPr>
         <w:t>The code is reviewed and deployed to the production environment after passing all checks.</w:t>
       </w:r>
-      <w:bookmarkStart w:id="0" w:name="_GoBack"/>
-      <w:bookmarkEnd w:id="0"/>
     </w:p>
     <w:p>
       <w:pPr>
@@ -1136,7 +1150,7 @@
 </file>
 
 <file path=word/numbering.xml><?xml version="1.0" encoding="utf-8"?>
-<w:numbering xmlns:wpc="http://schemas.microsoft.com/office/word/2010/wordprocessingCanvas" xmlns:cx="http://schemas.microsoft.com/office/drawing/2014/chartex" xmlns:cx1="http://schemas.microsoft.com/office/drawing/2015/9/8/chartex" xmlns:cx2="http://schemas.microsoft.com/office/drawing/2015/10/21/chartex" xmlns:cx3="http://schemas.microsoft.com/office/drawing/2016/5/9/chartex" xmlns:cx4="http://schemas.microsoft.com/office/drawing/2016/5/10/chartex" xmlns:cx5="http://schemas.microsoft.com/office/drawing/2016/5/11/chartex" xmlns:cx6="http://schemas.microsoft.com/office/drawing/2016/5/12/chartex" xmlns:cx7="http://schemas.microsoft.com/office/drawing/2016/5/13/chartex" xmlns:cx8="http://schemas.microsoft.com/office/drawing/2016/5/14/chartex" xmlns:mc="http://schemas.openxmlformats.org/markup-compatibility/2006" xmlns:aink="http://schemas.microsoft.com/office/drawing/2016/ink" xmlns:am3d="http://schemas.microsoft.com/office/drawing/2017/model3d" xmlns:o="urn:schemas-microsoft-com:office:office" xmlns:r="http://schemas.openxmlformats.org/officeDocument/2006/relationships" xmlns:m="http://schemas.openxmlformats.org/officeDocument/2006/math" xmlns:v="urn:schemas-microsoft-com:vml" xmlns:wp14="http://schemas.microsoft.com/office/word/2010/wordprocessingDrawing" xmlns:wp="http://schemas.openxmlformats.org/drawingml/2006/wordprocessingDrawing" xmlns:w10="urn:schemas-microsoft-com:office:word" xmlns:w="http://schemas.openxmlformats.org/wordprocessingml/2006/main" xmlns:w14="http://schemas.microsoft.com/office/word/2010/wordml" xmlns:w15="http://schemas.microsoft.com/office/word/2012/wordml" xmlns:w16cid="http://schemas.microsoft.com/office/word/2016/wordml/cid" xmlns:w16se="http://schemas.microsoft.com/office/word/2015/wordml/symex" xmlns:wpg="http://schemas.microsoft.com/office/word/2010/wordprocessingGroup" xmlns:wpi="http://schemas.microsoft.com/office/word/2010/wordprocessingInk" xmlns:wne="http://schemas.microsoft.com/office/word/2006/wordml" xmlns:wps="http://schemas.microsoft.com/office/word/2010/wordprocessingShape" mc:Ignorable="w14 w15 w16se w16cid wp14">
+<w:numbering xmlns:wpc="http://schemas.microsoft.com/office/word/2010/wordprocessingCanvas" xmlns:cx="http://schemas.microsoft.com/office/drawing/2014/chartex" xmlns:cx1="http://schemas.microsoft.com/office/drawing/2015/9/8/chartex" xmlns:cx2="http://schemas.microsoft.com/office/drawing/2015/10/21/chartex" xmlns:cx3="http://schemas.microsoft.com/office/drawing/2016/5/9/chartex" xmlns:cx4="http://schemas.microsoft.com/office/drawing/2016/5/10/chartex" xmlns:cx5="http://schemas.microsoft.com/office/drawing/2016/5/11/chartex" xmlns:cx6="http://schemas.microsoft.com/office/drawing/2016/5/12/chartex" xmlns:cx7="http://schemas.microsoft.com/office/drawing/2016/5/13/chartex" xmlns:cx8="http://schemas.microsoft.com/office/drawing/2016/5/14/chartex" xmlns:mc="http://schemas.openxmlformats.org/markup-compatibility/2006" xmlns:aink="http://schemas.microsoft.com/office/drawing/2016/ink" xmlns:am3d="http://schemas.microsoft.com/office/drawing/2017/model3d" xmlns:o="urn:schemas-microsoft-com:office:office" xmlns:oel="http://schemas.microsoft.com/office/2019/extlst" xmlns:r="http://schemas.openxmlformats.org/officeDocument/2006/relationships" xmlns:m="http://schemas.openxmlformats.org/officeDocument/2006/math" xmlns:v="urn:schemas-microsoft-com:vml" xmlns:wp14="http://schemas.microsoft.com/office/word/2010/wordprocessingDrawing" xmlns:wp="http://schemas.openxmlformats.org/drawingml/2006/wordprocessingDrawing" xmlns:w10="urn:schemas-microsoft-com:office:word" xmlns:w="http://schemas.openxmlformats.org/wordprocessingml/2006/main" xmlns:w14="http://schemas.microsoft.com/office/word/2010/wordml" xmlns:w15="http://schemas.microsoft.com/office/word/2012/wordml" xmlns:w16cex="http://schemas.microsoft.com/office/word/2018/wordml/cex" xmlns:w16cid="http://schemas.microsoft.com/office/word/2016/wordml/cid" xmlns:w16="http://schemas.microsoft.com/office/word/2018/wordml" xmlns:w16du="http://schemas.microsoft.com/office/word/2023/wordml/word16du" xmlns:w16sdtdh="http://schemas.microsoft.com/office/word/2020/wordml/sdtdatahash" xmlns:w16se="http://schemas.microsoft.com/office/word/2015/wordml/symex" xmlns:wpg="http://schemas.microsoft.com/office/word/2010/wordprocessingGroup" xmlns:wpi="http://schemas.microsoft.com/office/word/2010/wordprocessingInk" xmlns:wne="http://schemas.microsoft.com/office/word/2006/wordml" xmlns:wps="http://schemas.microsoft.com/office/word/2010/wordprocessingShape" mc:Ignorable="w14 w15 w16se w16cid w16 w16cex w16sdtdh w16du wp14">
   <w:abstractNum w:abstractNumId="0" w15:restartNumberingAfterBreak="0">
     <w:nsid w:val="1A154397"/>
     <w:multiLevelType w:val="multilevel"/>
@@ -1516,20 +1530,20 @@
       </w:rPr>
     </w:lvl>
   </w:abstractNum>
-  <w:num w:numId="1">
+  <w:num w:numId="1" w16cid:durableId="1889418861">
     <w:abstractNumId w:val="0"/>
   </w:num>
-  <w:num w:numId="2">
+  <w:num w:numId="2" w16cid:durableId="623846804">
     <w:abstractNumId w:val="1"/>
   </w:num>
-  <w:num w:numId="3">
+  <w:num w:numId="3" w16cid:durableId="598492393">
     <w:abstractNumId w:val="2"/>
   </w:num>
 </w:numbering>
 </file>
 
 <file path=word/styles.xml><?xml version="1.0" encoding="utf-8"?>
-<w:styles xmlns:mc="http://schemas.openxmlformats.org/markup-compatibility/2006" xmlns:r="http://schemas.openxmlformats.org/officeDocument/2006/relationships" xmlns:w="http://schemas.openxmlformats.org/wordprocessingml/2006/main" xmlns:w14="http://schemas.microsoft.com/office/word/2010/wordml" xmlns:w15="http://schemas.microsoft.com/office/word/2012/wordml" xmlns:w16cid="http://schemas.microsoft.com/office/word/2016/wordml/cid" xmlns:w16se="http://schemas.microsoft.com/office/word/2015/wordml/symex" mc:Ignorable="w14 w15 w16se w16cid">
+<w:styles xmlns:mc="http://schemas.openxmlformats.org/markup-compatibility/2006" xmlns:r="http://schemas.openxmlformats.org/officeDocument/2006/relationships" xmlns:w="http://schemas.openxmlformats.org/wordprocessingml/2006/main" xmlns:w14="http://schemas.microsoft.com/office/word/2010/wordml" xmlns:w15="http://schemas.microsoft.com/office/word/2012/wordml" xmlns:w16cex="http://schemas.microsoft.com/office/word/2018/wordml/cex" xmlns:w16cid="http://schemas.microsoft.com/office/word/2016/wordml/cid" xmlns:w16="http://schemas.microsoft.com/office/word/2018/wordml" xmlns:w16du="http://schemas.microsoft.com/office/word/2023/wordml/word16du" xmlns:w16sdtdh="http://schemas.microsoft.com/office/word/2020/wordml/sdtdatahash" xmlns:w16se="http://schemas.microsoft.com/office/word/2015/wordml/symex" mc:Ignorable="w14 w15 w16se w16cid w16 w16cex w16sdtdh w16du">
   <w:docDefaults>
     <w:rPrDefault>
       <w:rPr>
@@ -1545,7 +1559,7 @@
       </w:pPr>
     </w:pPrDefault>
   </w:docDefaults>
-  <w:latentStyles w:defLockedState="0" w:defUIPriority="99" w:defSemiHidden="0" w:defUnhideWhenUsed="0" w:defQFormat="0" w:count="377">
+  <w:latentStyles w:defLockedState="0" w:defUIPriority="99" w:defSemiHidden="0" w:defUnhideWhenUsed="0" w:defQFormat="0" w:count="376">
     <w:lsdException w:name="Normal" w:uiPriority="0" w:qFormat="1"/>
     <w:lsdException w:name="heading 1" w:uiPriority="9" w:qFormat="1"/>
     <w:lsdException w:name="heading 2" w:semiHidden="1" w:uiPriority="9" w:unhideWhenUsed="1" w:qFormat="1"/>
@@ -1922,7 +1936,6 @@
     <w:lsdException w:name="Hashtag" w:semiHidden="1" w:unhideWhenUsed="1"/>
     <w:lsdException w:name="Unresolved Mention" w:semiHidden="1" w:unhideWhenUsed="1"/>
     <w:lsdException w:name="Smart Link" w:semiHidden="1" w:unhideWhenUsed="1"/>
-    <w:lsdException w:name="Smart Link Error" w:semiHidden="1" w:unhideWhenUsed="1"/>
   </w:latentStyles>
   <w:style w:type="paragraph" w:default="1" w:styleId="Normal">
     <w:name w:val="Normal"/>
@@ -2377,15 +2390,6 @@
 </file>
 
 <file path=customXml/item1.xml><?xml version="1.0" encoding="utf-8"?>
-<?mso-contentType ?>
-<FormTemplates xmlns="http://schemas.microsoft.com/sharepoint/v3/contenttype/forms">
-  <Display>DocumentLibraryForm</Display>
-  <Edit>DocumentLibraryForm</Edit>
-  <New>DocumentLibraryForm</New>
-</FormTemplates>
-</file>
-
-<file path=customXml/item2.xml><?xml version="1.0" encoding="utf-8"?>
 <ct:contentTypeSchema xmlns:ct="http://schemas.microsoft.com/office/2006/metadata/contentType" xmlns:ma="http://schemas.microsoft.com/office/2006/metadata/properties/metaAttributes" ct:_="" ma:_="" ma:contentTypeName="Document" ma:contentTypeID="0x010100BFE35F28CDCEBC43AD6B0F62C19FCB61" ma:contentTypeVersion="16" ma:contentTypeDescription="Create a new document." ma:contentTypeScope="" ma:versionID="fa8f6407f2f2b1fb88b80e38e03c9ee3">
   <xsd:schema xmlns:xsd="http://www.w3.org/2001/XMLSchema" xmlns:xs="http://www.w3.org/2001/XMLSchema" xmlns:p="http://schemas.microsoft.com/office/2006/metadata/properties" xmlns:ns3="8483a129-5e94-4bce-8424-5d348c5aa849" xmlns:ns4="8069089f-7913-4b54-b2cb-a803d626b04e" targetNamespace="http://schemas.microsoft.com/office/2006/metadata/properties" ma:root="true" ma:fieldsID="52ca49c1211a9156431b3b218f5163ee" ns3:_="" ns4:_="">
     <xsd:import namespace="8483a129-5e94-4bce-8424-5d348c5aa849"/>
@@ -2624,6 +2628,15 @@
 </ct:contentTypeSchema>
 </file>
 
+<file path=customXml/item2.xml><?xml version="1.0" encoding="utf-8"?>
+<?mso-contentType ?>
+<FormTemplates xmlns="http://schemas.microsoft.com/sharepoint/v3/contenttype/forms">
+  <Display>DocumentLibraryForm</Display>
+  <Edit>DocumentLibraryForm</Edit>
+  <New>DocumentLibraryForm</New>
+</FormTemplates>
+</file>
+
 <file path=customXml/item3.xml><?xml version="1.0" encoding="utf-8"?>
 <p:properties xmlns:p="http://schemas.microsoft.com/office/2006/metadata/properties" xmlns:xsi="http://www.w3.org/2001/XMLSchema-instance" xmlns:pc="http://schemas.microsoft.com/office/infopath/2007/PartnerControls">
   <documentManagement>
@@ -2633,14 +2646,6 @@
 </file>
 
 <file path=customXml/itemProps1.xml><?xml version="1.0" encoding="utf-8"?>
-<ds:datastoreItem xmlns:ds="http://schemas.openxmlformats.org/officeDocument/2006/customXml" ds:itemID="{4163A47F-13B3-4807-927D-001AAD749986}">
-  <ds:schemaRefs>
-    <ds:schemaRef ds:uri="http://schemas.microsoft.com/sharepoint/v3/contenttype/forms"/>
-  </ds:schemaRefs>
-</ds:datastoreItem>
-</file>
-
-<file path=customXml/itemProps2.xml><?xml version="1.0" encoding="utf-8"?>
 <ds:datastoreItem xmlns:ds="http://schemas.openxmlformats.org/officeDocument/2006/customXml" ds:itemID="{486C0FFF-7FAE-466B-B26B-7A80ED9C8AD2}">
   <ds:schemaRefs>
     <ds:schemaRef ds:uri="http://schemas.microsoft.com/office/2006/metadata/contentType"/>
@@ -2659,6 +2664,14 @@
 </ds:datastoreItem>
 </file>
 
+<file path=customXml/itemProps2.xml><?xml version="1.0" encoding="utf-8"?>
+<ds:datastoreItem xmlns:ds="http://schemas.openxmlformats.org/officeDocument/2006/customXml" ds:itemID="{4163A47F-13B3-4807-927D-001AAD749986}">
+  <ds:schemaRefs>
+    <ds:schemaRef ds:uri="http://schemas.microsoft.com/sharepoint/v3/contenttype/forms"/>
+  </ds:schemaRefs>
+</ds:datastoreItem>
+</file>
+
 <file path=customXml/itemProps3.xml><?xml version="1.0" encoding="utf-8"?>
 <ds:datastoreItem xmlns:ds="http://schemas.openxmlformats.org/officeDocument/2006/customXml" ds:itemID="{BD02BEA5-0942-4782-8817-8E032B1C66AD}">
   <ds:schemaRefs>

</xml_diff>